<commit_message>
Pushing module 1.2 after corrections
</commit_message>
<xml_diff>
--- a/module-1/gonzalez-githubrepositorysetup.docx
+++ b/module-1/gonzalez-githubrepositorysetup.docx
@@ -28,27 +28,30 @@
     </w:p>
     <w:p>
       <w:r>
+        <w:rPr>
+          <w:noProof/>
+        </w:rPr>
         <w:drawing>
-          <wp:anchor distT="0" distB="0" distL="114300" distR="114300" simplePos="0" relativeHeight="251659264" behindDoc="1" locked="0" layoutInCell="1" allowOverlap="1" wp14:anchorId="4B79C095" wp14:editId="14AF33B3">
+          <wp:anchor distT="0" distB="0" distL="114300" distR="114300" simplePos="0" relativeHeight="251659264" behindDoc="1" locked="0" layoutInCell="1" allowOverlap="1" wp14:anchorId="5D5D5A6F" wp14:editId="3388B649">
             <wp:simplePos x="0" y="0"/>
             <wp:positionH relativeFrom="column">
-              <wp:posOffset>0</wp:posOffset>
+              <wp:posOffset>-5715</wp:posOffset>
             </wp:positionH>
-            <wp:positionV relativeFrom="paragraph">
-              <wp:posOffset>553085</wp:posOffset>
+            <wp:positionV relativeFrom="page">
+              <wp:posOffset>2286635</wp:posOffset>
             </wp:positionV>
-            <wp:extent cx="5943600" cy="2882265"/>
-            <wp:effectExtent l="0" t="0" r="0" b="0"/>
+            <wp:extent cx="5951220" cy="2907665"/>
+            <wp:effectExtent l="0" t="0" r="0" b="6985"/>
             <wp:wrapTight wrapText="bothSides">
               <wp:wrapPolygon edited="0">
                 <wp:start x="0" y="0"/>
-                <wp:lineTo x="0" y="21414"/>
-                <wp:lineTo x="21531" y="21414"/>
-                <wp:lineTo x="21531" y="0"/>
+                <wp:lineTo x="0" y="21510"/>
+                <wp:lineTo x="21503" y="21510"/>
+                <wp:lineTo x="21503" y="0"/>
                 <wp:lineTo x="0" y="0"/>
               </wp:wrapPolygon>
             </wp:wrapTight>
-            <wp:docPr id="1332181574" name="Picture 1"/>
+            <wp:docPr id="535306363" name="Picture 1"/>
             <wp:cNvGraphicFramePr>
               <a:graphicFrameLocks xmlns:a="http://schemas.openxmlformats.org/drawingml/2006/main" noChangeAspect="1"/>
             </wp:cNvGraphicFramePr>
@@ -56,10 +59,8 @@
               <a:graphicData uri="http://schemas.openxmlformats.org/drawingml/2006/picture">
                 <pic:pic xmlns:pic="http://schemas.openxmlformats.org/drawingml/2006/picture">
                   <pic:nvPicPr>
-                    <pic:cNvPr id="0" name="Picture 1"/>
-                    <pic:cNvPicPr>
-                      <a:picLocks noChangeAspect="1" noChangeArrowheads="1"/>
-                    </pic:cNvPicPr>
+                    <pic:cNvPr id="535306363" name=""/>
+                    <pic:cNvPicPr/>
                   </pic:nvPicPr>
                   <pic:blipFill>
                     <a:blip r:embed="rId4" cstate="print">
@@ -69,27 +70,25 @@
                         </a:ext>
                       </a:extLst>
                     </a:blip>
-                    <a:srcRect/>
                     <a:stretch>
                       <a:fillRect/>
                     </a:stretch>
                   </pic:blipFill>
-                  <pic:spPr bwMode="auto">
+                  <pic:spPr>
                     <a:xfrm>
                       <a:off x="0" y="0"/>
-                      <a:ext cx="5943600" cy="2882265"/>
+                      <a:ext cx="5951220" cy="2907665"/>
                     </a:xfrm>
                     <a:prstGeom prst="rect">
                       <a:avLst/>
                     </a:prstGeom>
-                    <a:noFill/>
-                    <a:ln>
-                      <a:noFill/>
-                    </a:ln>
                   </pic:spPr>
                 </pic:pic>
               </a:graphicData>
             </a:graphic>
+            <wp14:sizeRelV relativeFrom="margin">
+              <wp14:pctHeight>0</wp14:pctHeight>
+            </wp14:sizeRelV>
           </wp:anchor>
         </w:drawing>
       </w:r>
@@ -581,6 +580,7 @@
   <w:style w:type="character" w:default="1" w:styleId="DefaultParagraphFont">
     <w:name w:val="Default Paragraph Font"/>
     <w:uiPriority w:val="1"/>
+    <w:semiHidden/>
     <w:unhideWhenUsed/>
   </w:style>
   <w:style w:type="table" w:default="1" w:styleId="TableNormal">

</xml_diff>